<commit_message>
adding pytwo project, linkedIn logo lgs logo
</commit_message>
<xml_diff>
--- a/documents/Project desciption + Documentation.docx
+++ b/documents/Project desciption + Documentation.docx
@@ -10,6 +10,7 @@
           <w:docPartUnique/>
         </w:docPartObj>
       </w:sdtPr>
+      <w:sdtEndPr/>
       <w:sdtContent>
         <w:p>
           <w:r>
@@ -132,6 +133,7 @@
                                     <w:dataBinding w:prefixMappings="xmlns:ns0='http://purl.org/dc/elements/1.1/' xmlns:ns1='http://schemas.openxmlformats.org/package/2006/metadata/core-properties' " w:xpath="/ns1:coreProperties[1]/ns0:creator[1]" w:storeItemID="{6C3C8BC8-F283-45AE-878A-BAB7291924A1}"/>
                                     <w:text/>
                                   </w:sdtPr>
+                                  <w:sdtEndPr/>
                                   <w:sdtContent>
                                     <w:p>
                                       <w:pPr>
@@ -184,6 +186,7 @@
                                       <w:dataBinding w:prefixMappings="xmlns:ns0='http://schemas.openxmlformats.org/officeDocument/2006/extended-properties' " w:xpath="/ns0:Properties[1]/ns0:Company[1]" w:storeItemID="{6668398D-A668-4E3E-A5EB-62B293D839F1}"/>
                                       <w:text/>
                                     </w:sdtPr>
+                                    <w:sdtEndPr/>
                                     <w:sdtContent>
                                       <w:r>
                                         <w:rPr>
@@ -211,6 +214,7 @@
                                       <w:dataBinding w:prefixMappings="xmlns:ns0='http://schemas.microsoft.com/office/2006/coverPageProps' " w:xpath="/ns0:CoverPageProperties[1]/ns0:CompanyAddress[1]" w:storeItemID="{55AF091B-3C7A-41E3-B477-F2FDAA23CFDA}"/>
                                       <w:text/>
                                     </w:sdtPr>
+                                    <w:sdtEndPr/>
                                     <w:sdtContent>
                                       <w:r>
                                         <w:rPr>
@@ -280,6 +284,7 @@
                                     <w:dataBinding w:prefixMappings="xmlns:ns0='http://purl.org/dc/elements/1.1/' xmlns:ns1='http://schemas.openxmlformats.org/package/2006/metadata/core-properties' " w:xpath="/ns1:coreProperties[1]/ns0:title[1]" w:storeItemID="{6C3C8BC8-F283-45AE-878A-BAB7291924A1}"/>
                                     <w:text/>
                                   </w:sdtPr>
+                                  <w:sdtEndPr/>
                                   <w:sdtContent>
                                     <w:p>
                                       <w:pPr>
@@ -355,6 +360,7 @@
                               <w:dataBinding w:prefixMappings="xmlns:ns0='http://purl.org/dc/elements/1.1/' xmlns:ns1='http://schemas.openxmlformats.org/package/2006/metadata/core-properties' " w:xpath="/ns1:coreProperties[1]/ns0:creator[1]" w:storeItemID="{6C3C8BC8-F283-45AE-878A-BAB7291924A1}"/>
                               <w:text/>
                             </w:sdtPr>
+                            <w:sdtEndPr/>
                             <w:sdtContent>
                               <w:p>
                                 <w:pPr>
@@ -407,6 +413,7 @@
                                 <w:dataBinding w:prefixMappings="xmlns:ns0='http://schemas.openxmlformats.org/officeDocument/2006/extended-properties' " w:xpath="/ns0:Properties[1]/ns0:Company[1]" w:storeItemID="{6668398D-A668-4E3E-A5EB-62B293D839F1}"/>
                                 <w:text/>
                               </w:sdtPr>
+                              <w:sdtEndPr/>
                               <w:sdtContent>
                                 <w:r>
                                   <w:rPr>
@@ -434,6 +441,7 @@
                                 <w:dataBinding w:prefixMappings="xmlns:ns0='http://schemas.microsoft.com/office/2006/coverPageProps' " w:xpath="/ns0:CoverPageProperties[1]/ns0:CompanyAddress[1]" w:storeItemID="{55AF091B-3C7A-41E3-B477-F2FDAA23CFDA}"/>
                                 <w:text/>
                               </w:sdtPr>
+                              <w:sdtEndPr/>
                               <w:sdtContent>
                                 <w:r>
                                   <w:rPr>
@@ -469,6 +477,7 @@
                               <w:dataBinding w:prefixMappings="xmlns:ns0='http://purl.org/dc/elements/1.1/' xmlns:ns1='http://schemas.openxmlformats.org/package/2006/metadata/core-properties' " w:xpath="/ns1:coreProperties[1]/ns0:title[1]" w:storeItemID="{6C3C8BC8-F283-45AE-878A-BAB7291924A1}"/>
                               <w:text/>
                             </w:sdtPr>
+                            <w:sdtEndPr/>
                             <w:sdtContent>
                               <w:p>
                                 <w:pPr>
@@ -2872,7 +2881,6 @@
         </w:rPr>
         <w:t xml:space="preserve"> that </w:t>
       </w:r>
-      <w:proofErr w:type="gramStart"/>
       <w:r>
         <w:rPr>
           <w:sz w:val="22"/>
@@ -2885,15 +2893,7 @@
           <w:sz w:val="22"/>
           <w:szCs w:val="22"/>
         </w:rPr>
-        <w:t>o</w:t>
-      </w:r>
-      <w:proofErr w:type="gramEnd"/>
-      <w:r>
-        <w:rPr>
-          <w:sz w:val="22"/>
-          <w:szCs w:val="22"/>
-        </w:rPr>
-        <w:t xml:space="preserve"> be </w:t>
+        <w:t xml:space="preserve">o be </w:t>
       </w:r>
       <w:r>
         <w:rPr>
@@ -4395,15 +4395,7 @@
           <w:sz w:val="22"/>
           <w:szCs w:val="22"/>
         </w:rPr>
-        <w:t xml:space="preserve"> </w:t>
-      </w:r>
-      <w:proofErr w:type="gramStart"/>
-      <w:r>
-        <w:rPr>
-          <w:sz w:val="22"/>
-          <w:szCs w:val="22"/>
-        </w:rPr>
-        <w:t>checkbo</w:t>
+        <w:t xml:space="preserve"> checkbo</w:t>
       </w:r>
       <w:r>
         <w:rPr>
@@ -4417,15 +4409,7 @@
           <w:sz w:val="22"/>
           <w:szCs w:val="22"/>
         </w:rPr>
-        <w:t>, and</w:t>
-      </w:r>
-      <w:proofErr w:type="gramEnd"/>
-      <w:r>
-        <w:rPr>
-          <w:sz w:val="22"/>
-          <w:szCs w:val="22"/>
-        </w:rPr>
-        <w:t xml:space="preserve"> put in the Local Path</w:t>
+        <w:t>, and put in the Local Path</w:t>
       </w:r>
       <w:r>
         <w:rPr>
@@ -5346,23 +5330,7 @@
           <w:sz w:val="22"/>
           <w:szCs w:val="22"/>
         </w:rPr>
-        <w:t xml:space="preserve">updates from that server. </w:t>
-      </w:r>
-      <w:proofErr w:type="gramStart"/>
-      <w:r>
-        <w:rPr>
-          <w:sz w:val="22"/>
-          <w:szCs w:val="22"/>
-        </w:rPr>
-        <w:t>Therefore</w:t>
-      </w:r>
-      <w:proofErr w:type="gramEnd"/>
-      <w:r>
-        <w:rPr>
-          <w:sz w:val="22"/>
-          <w:szCs w:val="22"/>
-        </w:rPr>
-        <w:t xml:space="preserve"> </w:t>
+        <w:t xml:space="preserve">updates from that server. Therefore </w:t>
       </w:r>
       <w:r>
         <w:rPr>
@@ -5522,7 +5490,7 @@
           <w:noProof/>
         </w:rPr>
         <w:drawing>
-          <wp:anchor distT="0" distB="0" distL="114300" distR="114300" simplePos="0" relativeHeight="251658240" behindDoc="0" locked="0" layoutInCell="1" allowOverlap="1" wp14:anchorId="6DED8510" wp14:editId="140D6E25">
+          <wp:anchor distT="0" distB="0" distL="114300" distR="114300" simplePos="0" relativeHeight="251658240" behindDoc="0" locked="0" layoutInCell="1" allowOverlap="1" wp14:anchorId="6DED8510" wp14:editId="71263A0F">
             <wp:simplePos x="914400" y="914400"/>
             <wp:positionH relativeFrom="column">
               <wp:align>left</wp:align>
@@ -5730,7 +5698,7 @@
           <w:noProof/>
         </w:rPr>
         <w:drawing>
-          <wp:anchor distT="0" distB="0" distL="114300" distR="114300" simplePos="0" relativeHeight="251658241" behindDoc="0" locked="0" layoutInCell="1" allowOverlap="1" wp14:anchorId="2ADB75A7" wp14:editId="2B70738B">
+          <wp:anchor distT="0" distB="0" distL="114300" distR="114300" simplePos="0" relativeHeight="251658241" behindDoc="0" locked="0" layoutInCell="1" allowOverlap="1" wp14:anchorId="2ADB75A7" wp14:editId="51818709">
             <wp:simplePos x="914400" y="3101645"/>
             <wp:positionH relativeFrom="column">
               <wp:align>left</wp:align>
@@ -6202,23 +6170,7 @@
           <w:sz w:val="22"/>
           <w:szCs w:val="22"/>
         </w:rPr>
-        <w:t xml:space="preserve">1 time every day </w:t>
-      </w:r>
-      <w:proofErr w:type="gramStart"/>
-      <w:r>
-        <w:rPr>
-          <w:sz w:val="22"/>
-          <w:szCs w:val="22"/>
-        </w:rPr>
-        <w:t>on</w:t>
-      </w:r>
-      <w:proofErr w:type="gramEnd"/>
-      <w:r>
-        <w:rPr>
-          <w:sz w:val="22"/>
-          <w:szCs w:val="22"/>
-        </w:rPr>
-        <w:t xml:space="preserve"> midnight.</w:t>
+        <w:t>1 time every day on midnight.</w:t>
       </w:r>
       <w:r>
         <w:rPr>
@@ -6613,16 +6565,11 @@
         <w:t xml:space="preserve">Open the </w:t>
       </w:r>
       <w:r>
-        <w:t xml:space="preserve">“Group Policy </w:t>
-      </w:r>
-      <w:proofErr w:type="spellStart"/>
-      <w:r>
-        <w:t>Manag</w:t>
+        <w:t>“Group Policy Manag</w:t>
       </w:r>
       <w:r>
         <w:t>ment</w:t>
       </w:r>
-      <w:proofErr w:type="spellEnd"/>
       <w:r>
         <w:t>”</w:t>
       </w:r>
@@ -6654,21 +6601,13 @@
         <w:t xml:space="preserve"> </w:t>
       </w:r>
       <w:r>
-        <w:t>-</w:t>
-      </w:r>
-      <w:proofErr w:type="gramStart"/>
-      <w:r>
-        <w:t>&gt;</w:t>
+        <w:t>-&gt;</w:t>
       </w:r>
       <w:r>
         <w:t xml:space="preserve"> </w:t>
       </w:r>
       <w:r>
-        <w:t>”</w:t>
-      </w:r>
-      <w:proofErr w:type="gramEnd"/>
-      <w:r>
-        <w:t>sometech.lu”</w:t>
+        <w:t>”sometech.lu”</w:t>
       </w:r>
       <w:r>
         <w:t xml:space="preserve"> </w:t>
@@ -6999,15 +6938,7 @@
         <w:t>It will</w:t>
       </w:r>
       <w:r>
-        <w:t xml:space="preserve"> download them but ask for confirmation before </w:t>
-      </w:r>
-      <w:proofErr w:type="gramStart"/>
-      <w:r>
-        <w:t>install</w:t>
-      </w:r>
-      <w:proofErr w:type="gramEnd"/>
-      <w:r>
-        <w:t xml:space="preserve">. </w:t>
+        <w:t xml:space="preserve"> download them but ask for confirmation before install. </w:t>
       </w:r>
       <w:r>
         <w:t>Therefore</w:t>
@@ -7159,15 +7090,7 @@
         <w:t>have</w:t>
       </w:r>
       <w:r>
-        <w:t xml:space="preserve"> finished creating all our policies, we will link </w:t>
-      </w:r>
-      <w:proofErr w:type="gramStart"/>
-      <w:r>
-        <w:t>it</w:t>
-      </w:r>
-      <w:proofErr w:type="gramEnd"/>
-      <w:r>
-        <w:t xml:space="preserve"> to the organizational </w:t>
+        <w:t xml:space="preserve"> finished creating all our policies, we will link it to the organizational </w:t>
       </w:r>
       <w:r>
         <w:t>units</w:t>
@@ -7197,15 +7120,7 @@
         <w:t xml:space="preserve"> and </w:t>
       </w:r>
       <w:r>
-        <w:t>IT/</w:t>
-      </w:r>
-      <w:proofErr w:type="spellStart"/>
-      <w:r>
-        <w:t>testPC</w:t>
-      </w:r>
-      <w:proofErr w:type="spellEnd"/>
-      <w:r>
-        <w:t xml:space="preserve"> will get the new policy.</w:t>
+        <w:t>IT/testPC will get the new policy.</w:t>
       </w:r>
     </w:p>
     <w:p>

</xml_diff>